<commit_message>
'Assignment 3 - Serial Monitor and Serial Plotter/Report.docx': Changed 'Observation' to 'Observations'
</commit_message>
<xml_diff>
--- a/Assignment 3 - Serial Monitor and Serial Plotter/Report.docx
+++ b/Assignment 3 - Serial Monitor and Serial Plotter/Report.docx
@@ -825,6 +825,7 @@
           <w:bCs/>
           <w:sz w:val="40"/>
           <w:szCs w:val="40"/>
+          <w:lang w:val="en-US"/>
         </w:rPr>
       </w:pPr>
       <w:r>
@@ -837,36 +838,37 @@
         </w:rPr>
         <w:t>Observation</w:t>
       </w:r>
-    </w:p>
-    <w:p>
-      <w:pPr>
-        <w:rPr>
-          <w:rFonts w:asciiTheme="majorBidi" w:hAnsiTheme="majorBidi" w:cstheme="majorBidi"/>
-          <w:b/>
-          <w:bCs/>
-          <w:sz w:val="40"/>
-          <w:szCs w:val="40"/>
-        </w:rPr>
-      </w:pPr>
-      <w:r>
-        <w:rPr>
-          <w:rFonts w:asciiTheme="majorBidi" w:hAnsiTheme="majorBidi" w:cstheme="majorBidi"/>
-          <w:b/>
-          <w:bCs/>
-          <w:sz w:val="40"/>
-          <w:szCs w:val="40"/>
-        </w:rPr>
-        <w:t>Part 1 — Serial Monitor</w:t>
-      </w:r>
-      <w:r>
-        <w:rPr>
-          <w:rFonts w:asciiTheme="majorBidi" w:hAnsiTheme="majorBidi" w:cstheme="majorBidi"/>
-          <w:b/>
-          <w:bCs/>
-          <w:sz w:val="40"/>
-          <w:szCs w:val="40"/>
-        </w:rPr>
-        <w:t>:</w:t>
+      <w:r>
+        <w:rPr>
+          <w:rFonts w:asciiTheme="majorBidi" w:hAnsiTheme="majorBidi" w:cstheme="majorBidi"/>
+          <w:b/>
+          <w:bCs/>
+          <w:sz w:val="48"/>
+          <w:szCs w:val="48"/>
+          <w:lang w:val="en-US"/>
+        </w:rPr>
+        <w:t>s</w:t>
+      </w:r>
+    </w:p>
+    <w:p>
+      <w:pPr>
+        <w:rPr>
+          <w:rFonts w:asciiTheme="majorBidi" w:hAnsiTheme="majorBidi" w:cstheme="majorBidi"/>
+          <w:b/>
+          <w:bCs/>
+          <w:sz w:val="40"/>
+          <w:szCs w:val="40"/>
+        </w:rPr>
+      </w:pPr>
+      <w:r>
+        <w:rPr>
+          <w:rFonts w:asciiTheme="majorBidi" w:hAnsiTheme="majorBidi" w:cstheme="majorBidi"/>
+          <w:b/>
+          <w:bCs/>
+          <w:sz w:val="40"/>
+          <w:szCs w:val="40"/>
+        </w:rPr>
+        <w:t>Part 1 — Serial Monitor:</w:t>
       </w:r>
     </w:p>
     <w:p>
@@ -994,17 +996,7 @@
           <w:sz w:val="40"/>
           <w:szCs w:val="40"/>
         </w:rPr>
-        <w:t>Part 2 — Serial Plotter</w:t>
-      </w:r>
-      <w:r>
-        <w:rPr>
-          <w:rFonts w:asciiTheme="majorBidi" w:hAnsiTheme="majorBidi" w:cstheme="majorBidi"/>
-          <w:b/>
-          <w:bCs/>
-          <w:sz w:val="40"/>
-          <w:szCs w:val="40"/>
-        </w:rPr>
-        <w:t>:</w:t>
+        <w:t>Part 2 — Serial Plotter:</w:t>
       </w:r>
     </w:p>
     <w:p>

</xml_diff>